<commit_message>
an old redundant file deleted, one page summary updated, some modifications and commenting in test/transport/test_convergence_transport_uniform
</commit_message>
<xml_diff>
--- a/stm/documents/sed_transport_processes/1_Page_Summary/STM_Code_Testing_1_page_report_card_DRAFT_11-24-10(3).docx
+++ b/stm/documents/sed_transport_processes/1_Page_Summary/STM_Code_Testing_1_page_report_card_DRAFT_11-24-10(3).docx
@@ -1348,7 +1348,7 @@
                 <wp:inline distT="0" distB="0" distL="0" distR="0">
                   <wp:extent cx="136225" cy="136225"/>
                   <wp:effectExtent l="19050" t="0" r="0" b="0"/>
-                  <wp:docPr id="17" name="Picture 2" descr="C:\Documents and Settings\bdoca3-230temp\Desktop\Checkmark.jpg"/>
+                  <wp:docPr id="13" name="Picture 2" descr="C:\Documents and Settings\bdoca3-230temp\Desktop\Checkmark.jpg"/>
                   <wp:cNvGraphicFramePr>
                     <a:graphicFrameLocks xmlns:a="http://schemas.openxmlformats.org/drawingml/2006/main" noChangeAspect="1"/>
                   </wp:cNvGraphicFramePr>
@@ -2303,7 +2303,7 @@
         <v:path o:extrusionok="f" gradientshapeok="t" o:connecttype="rect"/>
         <o:lock v:ext="edit" aspectratio="t"/>
       </v:shapetype>
-      <v:shape id="_x0000_i1029" type="#_x0000_t75" style="width:300.1pt;height:300.1pt;visibility:visible;mso-wrap-style:square" o:bullet="t">
+      <v:shape id="_x0000_i1027" type="#_x0000_t75" style="width:300.1pt;height:300.1pt;visibility:visible;mso-wrap-style:square" o:bullet="t">
         <v:imagedata r:id="rId1" o:title="Checkmark"/>
       </v:shape>
     </w:pict>

</xml_diff>